<commit_message>
viet mo ta chuc nang
</commit_message>
<xml_diff>
--- a/Word/Template chung/Tài Liệu Giới Thiệu Đồ Án - Hướng Dẫn Sử Dụng.docx
+++ b/Word/Template chung/Tài Liệu Giới Thiệu Đồ Án - Hướng Dẫn Sử Dụng.docx
@@ -1,6 +1,6 @@
 
 <file path=word/document.xml><?xml version="1.0" encoding="utf-8"?>
-<w:document xmlns:wpc="http://schemas.microsoft.com/office/word/2010/wordprocessingCanvas" xmlns:cx="http://schemas.microsoft.com/office/drawing/2014/chartex" xmlns:cx1="http://schemas.microsoft.com/office/drawing/2015/9/8/chartex" xmlns:cx2="http://schemas.microsoft.com/office/drawing/2015/10/21/chartex" xmlns:cx3="http://schemas.microsoft.com/office/drawing/2016/5/9/chartex" xmlns:cx4="http://schemas.microsoft.com/office/drawing/2016/5/10/chartex" xmlns:cx5="http://schemas.microsoft.com/office/drawing/2016/5/11/chartex" xmlns:cx6="http://schemas.microsoft.com/office/drawing/2016/5/12/chartex" xmlns:cx7="http://schemas.microsoft.com/office/drawing/2016/5/13/chartex" xmlns:cx8="http://schemas.microsoft.com/office/drawing/2016/5/14/chartex" xmlns:mc="http://schemas.openxmlformats.org/markup-compatibility/2006" xmlns:aink="http://schemas.microsoft.com/office/drawing/2016/ink" xmlns:am3d="http://schemas.microsoft.com/office/drawing/2017/model3d" xmlns:o="urn:schemas-microsoft-com:office:office" xmlns:r="http://schemas.openxmlformats.org/officeDocument/2006/relationships" xmlns:m="http://schemas.openxmlformats.org/officeDocument/2006/math" xmlns:v="urn:schemas-microsoft-com:vml" xmlns:wp14="http://schemas.microsoft.com/office/word/2010/wordprocessingDrawing" xmlns:wp="http://schemas.openxmlformats.org/drawingml/2006/wordprocessingDrawing" xmlns:w10="urn:schemas-microsoft-com:office:word" xmlns:w="http://schemas.openxmlformats.org/wordprocessingml/2006/main" xmlns:w14="http://schemas.microsoft.com/office/word/2010/wordml" xmlns:w15="http://schemas.microsoft.com/office/word/2012/wordml" xmlns:w16cex="http://schemas.microsoft.com/office/word/2018/wordml/cex" xmlns:w16cid="http://schemas.microsoft.com/office/word/2016/wordml/cid" xmlns:w16="http://schemas.microsoft.com/office/word/2018/wordml" xmlns:w16se="http://schemas.microsoft.com/office/word/2015/wordml/symex" xmlns:wpg="http://schemas.microsoft.com/office/word/2010/wordprocessingGroup" xmlns:wpi="http://schemas.microsoft.com/office/word/2010/wordprocessingInk" xmlns:wne="http://schemas.microsoft.com/office/word/2006/wordml" xmlns:wps="http://schemas.microsoft.com/office/word/2010/wordprocessingShape" mc:Ignorable="w14 w15 w16se w16cid w16 w16cex wp14">
+<w:document xmlns:wpc="http://schemas.microsoft.com/office/word/2010/wordprocessingCanvas" xmlns:cx="http://schemas.microsoft.com/office/drawing/2014/chartex" xmlns:mc="http://schemas.openxmlformats.org/markup-compatibility/2006" xmlns:o="urn:schemas-microsoft-com:office:office" xmlns:r="http://schemas.openxmlformats.org/officeDocument/2006/relationships" xmlns:m="http://schemas.openxmlformats.org/officeDocument/2006/math" xmlns:v="urn:schemas-microsoft-com:vml" xmlns:wp14="http://schemas.microsoft.com/office/word/2010/wordprocessingDrawing" xmlns:wp="http://schemas.openxmlformats.org/drawingml/2006/wordprocessingDrawing" xmlns:w10="urn:schemas-microsoft-com:office:word" xmlns:w="http://schemas.openxmlformats.org/wordprocessingml/2006/main" xmlns:w14="http://schemas.microsoft.com/office/word/2010/wordml" xmlns:w15="http://schemas.microsoft.com/office/word/2012/wordml" xmlns:w16se="http://schemas.microsoft.com/office/word/2015/wordml/symex" xmlns:wpg="http://schemas.microsoft.com/office/word/2010/wordprocessingGroup" xmlns:wpi="http://schemas.microsoft.com/office/word/2010/wordprocessingInk" xmlns:wne="http://schemas.microsoft.com/office/word/2006/wordml" xmlns:wps="http://schemas.microsoft.com/office/word/2010/wordprocessingShape" mc:Ignorable="w14 w15 w16se wp14">
   <w:body>
     <w:p>
       <w:pPr>
@@ -58,6 +58,7 @@
       <w:r>
         <w:rPr>
           <w:noProof/>
+          <w:lang w:val="en-US"/>
         </w:rPr>
         <w:drawing>
           <wp:inline distT="0" distB="0" distL="0" distR="0" wp14:anchorId="4D979752" wp14:editId="2E5AF3C4">
@@ -1753,6 +1754,112 @@
     </w:p>
     <w:p>
       <w:pPr>
+        <w:pStyle w:val="ListParagraph"/>
+        <w:numPr>
+          <w:ilvl w:val="0"/>
+          <w:numId w:val="12"/>
+        </w:numPr>
+        <w:rPr>
+          <w:lang w:val="en-US"/>
+        </w:rPr>
+      </w:pPr>
+      <w:r>
+        <w:rPr>
+          <w:lang w:val="en-US"/>
+        </w:rPr>
+        <w:t>Giúp người dùng truy cập vào ứng dụng và có quyền sử dụng các chức năng khác của ứng dụng.</w:t>
+      </w:r>
+    </w:p>
+    <w:p>
+      <w:pPr>
+        <w:pStyle w:val="ListParagraph"/>
+        <w:numPr>
+          <w:ilvl w:val="0"/>
+          <w:numId w:val="12"/>
+        </w:numPr>
+        <w:rPr>
+          <w:lang w:val="en-US"/>
+        </w:rPr>
+      </w:pPr>
+      <w:r>
+        <w:rPr>
+          <w:lang w:val="en-US"/>
+        </w:rPr>
+        <w:t xml:space="preserve">Mô tả: </w:t>
+      </w:r>
+    </w:p>
+    <w:p>
+      <w:pPr>
+        <w:pStyle w:val="ListParagraph"/>
+        <w:rPr>
+          <w:lang w:val="en-US"/>
+        </w:rPr>
+      </w:pPr>
+      <w:r>
+        <w:rPr>
+          <w:lang w:val="en-US"/>
+        </w:rPr>
+        <w:t>B1: Người dùng nhập tên đăng nhập và mật khẩu vào form tại url “/login</w:t>
+      </w:r>
+      <w:proofErr w:type="gramStart"/>
+      <w:r>
+        <w:rPr>
+          <w:lang w:val="en-US"/>
+        </w:rPr>
+        <w:t>”,click</w:t>
+      </w:r>
+      <w:proofErr w:type="gramEnd"/>
+      <w:r>
+        <w:rPr>
+          <w:lang w:val="en-US"/>
+        </w:rPr>
+        <w:t xml:space="preserve"> Đăng Nhập.</w:t>
+      </w:r>
+    </w:p>
+    <w:p>
+      <w:pPr>
+        <w:pStyle w:val="ListParagraph"/>
+        <w:rPr>
+          <w:lang w:val="en-US"/>
+        </w:rPr>
+      </w:pPr>
+      <w:r>
+        <w:rPr>
+          <w:lang w:val="en-US"/>
+        </w:rPr>
+        <w:t>B2: Sau khi người dùng click vào button đăng nhập, dữ liệu của form vừa được nhập sẽ gửi về hệ thống, hệ thống gửi dữ liệu đến websocket.</w:t>
+      </w:r>
+    </w:p>
+    <w:p>
+      <w:pPr>
+        <w:pStyle w:val="ListParagraph"/>
+        <w:rPr>
+          <w:lang w:val="en-US"/>
+        </w:rPr>
+      </w:pPr>
+      <w:r>
+        <w:rPr>
+          <w:lang w:val="en-US"/>
+        </w:rPr>
+        <w:t>B3: Websocket sẽ kiểm tra thông tin vừa được gửi lên và phản hồi lại (dạng json).</w:t>
+      </w:r>
+    </w:p>
+    <w:p>
+      <w:pPr>
+        <w:rPr>
+          <w:lang w:val="en-US"/>
+        </w:rPr>
+      </w:pPr>
+      <w:r>
+        <w:rPr>
+          <w:lang w:val="en-US"/>
+        </w:rPr>
+        <w:tab/>
+        <w:t>B4: Nếu dữ liệu phản hồi có status là success nghĩa là đăng nhập thành công, hệ thống sẽ chuyển hướng đến url ‘/home’, nếu là error, hệ thống sẽ thông báo lý do đăng nhập lỗi, url vẫn là ‘/login’</w:t>
+      </w:r>
+    </w:p>
+    <w:p>
+      <w:pPr>
         <w:pStyle w:val="Heading3"/>
         <w:numPr>
           <w:ilvl w:val="0"/>
@@ -1801,6 +1908,160 @@
     </w:p>
     <w:p>
       <w:pPr>
+        <w:pStyle w:val="ListParagraph"/>
+        <w:numPr>
+          <w:ilvl w:val="0"/>
+          <w:numId w:val="12"/>
+        </w:numPr>
+        <w:rPr>
+          <w:lang w:val="en-US"/>
+        </w:rPr>
+      </w:pPr>
+      <w:r>
+        <w:rPr>
+          <w:lang w:val="en-US"/>
+        </w:rPr>
+        <w:t>Gíup 2 người dùng bất kỳ trong hệ thống trò chuyện với nhau</w:t>
+      </w:r>
+    </w:p>
+    <w:p>
+      <w:pPr>
+        <w:pStyle w:val="ListParagraph"/>
+        <w:numPr>
+          <w:ilvl w:val="0"/>
+          <w:numId w:val="12"/>
+        </w:numPr>
+        <w:rPr>
+          <w:lang w:val="en-US"/>
+        </w:rPr>
+      </w:pPr>
+      <w:r>
+        <w:rPr>
+          <w:lang w:val="en-US"/>
+        </w:rPr>
+        <w:t>Mô tả:</w:t>
+      </w:r>
+    </w:p>
+    <w:p>
+      <w:pPr>
+        <w:pStyle w:val="ListParagraph"/>
+        <w:rPr>
+          <w:lang w:val="en-US"/>
+        </w:rPr>
+      </w:pPr>
+      <w:r>
+        <w:rPr>
+          <w:lang w:val="en-US"/>
+        </w:rPr>
+        <w:t>B1: Sau khi đăng nhập, người dùng có thể chọn bất kỳ người nào mà mình muốn trò chuyện ở</w:t>
+      </w:r>
+      <w:r>
+        <w:rPr>
+          <w:lang w:val="en-US"/>
+        </w:rPr>
+        <w:t xml:space="preserve"> khung nằm phía bên trái màn hình.</w:t>
+      </w:r>
+    </w:p>
+    <w:p>
+      <w:pPr>
+        <w:pStyle w:val="ListParagraph"/>
+        <w:rPr>
+          <w:lang w:val="en-US"/>
+        </w:rPr>
+      </w:pPr>
+      <w:r>
+        <w:rPr>
+          <w:lang w:val="en-US"/>
+        </w:rPr>
+        <w:t xml:space="preserve">B2: Sau khi chọn, những tin nhắn, nội dung cũ của người dùng và người được chọn sẽ được hiển thị ở khung bên phải, người dùng nhập tin nhắn cần gửi ở thanh input phía dưới </w:t>
+      </w:r>
+    </w:p>
+    <w:p>
+      <w:pPr>
+        <w:pStyle w:val="ListParagraph"/>
+        <w:rPr>
+          <w:lang w:val="en-US"/>
+        </w:rPr>
+      </w:pPr>
+      <w:r>
+        <w:rPr>
+          <w:lang w:val="en-US"/>
+        </w:rPr>
+        <w:t xml:space="preserve">B3: Sau khi nhập xong, người dùng gửi bằng cách nhấn vào nút Enter trên bàn phím hoặc là click vào biểu tượng mũi tên nằm ngang. </w:t>
+      </w:r>
+    </w:p>
+    <w:p>
+      <w:pPr>
+        <w:pStyle w:val="ListParagraph"/>
+        <w:rPr>
+          <w:lang w:val="en-US"/>
+        </w:rPr>
+      </w:pPr>
+      <w:r>
+        <w:rPr>
+          <w:lang w:val="en-US"/>
+        </w:rPr>
+        <w:lastRenderedPageBreak/>
+        <w:t>B4: Hệ thống lấy dữ liệu từ thanh input (message), tên người dùng được gửi (nameto) , kiểm tra dữ liệu, nếu dữ liệu khác rỗng, thông qua phương thức sendChatToPeople(…) , gửi request đến websocket</w:t>
+      </w:r>
+      <w:r>
+        <w:rPr>
+          <w:noProof/>
+          <w:lang w:val="en-US"/>
+        </w:rPr>
+        <w:drawing>
+          <wp:inline distT="0" distB="0" distL="0" distR="0" wp14:anchorId="39FEC28E" wp14:editId="7D7A9833">
+            <wp:extent cx="5600700" cy="2743200"/>
+            <wp:effectExtent l="0" t="0" r="0" b="0"/>
+            <wp:docPr id="2" name="Picture 2"/>
+            <wp:cNvGraphicFramePr>
+              <a:graphicFrameLocks xmlns:a="http://schemas.openxmlformats.org/drawingml/2006/main" noChangeAspect="1"/>
+            </wp:cNvGraphicFramePr>
+            <a:graphic xmlns:a="http://schemas.openxmlformats.org/drawingml/2006/main">
+              <a:graphicData uri="http://schemas.openxmlformats.org/drawingml/2006/picture">
+                <pic:pic xmlns:pic="http://schemas.openxmlformats.org/drawingml/2006/picture">
+                  <pic:nvPicPr>
+                    <pic:cNvPr id="1" name=""/>
+                    <pic:cNvPicPr/>
+                  </pic:nvPicPr>
+                  <pic:blipFill>
+                    <a:blip r:embed="rId6"/>
+                    <a:stretch>
+                      <a:fillRect/>
+                    </a:stretch>
+                  </pic:blipFill>
+                  <pic:spPr>
+                    <a:xfrm>
+                      <a:off x="0" y="0"/>
+                      <a:ext cx="5600700" cy="2743200"/>
+                    </a:xfrm>
+                    <a:prstGeom prst="rect">
+                      <a:avLst/>
+                    </a:prstGeom>
+                  </pic:spPr>
+                </pic:pic>
+              </a:graphicData>
+            </a:graphic>
+          </wp:inline>
+        </w:drawing>
+      </w:r>
+    </w:p>
+    <w:p>
+      <w:pPr>
+        <w:pStyle w:val="ListParagraph"/>
+        <w:rPr>
+          <w:lang w:val="en-US"/>
+        </w:rPr>
+      </w:pPr>
+      <w:r>
+        <w:rPr>
+          <w:lang w:val="en-US"/>
+        </w:rPr>
+        <w:t>B5: Nếu thành công, người dùng nameto sẽ nhận được tin nhắn message</w:t>
+      </w:r>
+    </w:p>
+    <w:p>
+      <w:pPr>
         <w:pStyle w:val="Heading3"/>
         <w:numPr>
           <w:ilvl w:val="0"/>
@@ -1849,6 +2110,267 @@
     </w:p>
     <w:p>
       <w:pPr>
+        <w:pStyle w:val="ListParagraph"/>
+        <w:numPr>
+          <w:ilvl w:val="0"/>
+          <w:numId w:val="12"/>
+        </w:numPr>
+        <w:rPr>
+          <w:lang w:val="en-US"/>
+        </w:rPr>
+      </w:pPr>
+      <w:r>
+        <w:rPr>
+          <w:lang w:val="en-US"/>
+        </w:rPr>
+        <w:t>Gíup người dùng có thể xem và gửi tin nhắn đến bất kỳ nhóm nào mà người dùng đã tham gia</w:t>
+      </w:r>
+    </w:p>
+    <w:p>
+      <w:pPr>
+        <w:pStyle w:val="ListParagraph"/>
+        <w:numPr>
+          <w:ilvl w:val="0"/>
+          <w:numId w:val="12"/>
+        </w:numPr>
+        <w:rPr>
+          <w:lang w:val="en-US"/>
+        </w:rPr>
+      </w:pPr>
+      <w:r>
+        <w:rPr>
+          <w:lang w:val="en-US"/>
+        </w:rPr>
+        <w:t xml:space="preserve">Mô tả: </w:t>
+      </w:r>
+    </w:p>
+    <w:p>
+      <w:pPr>
+        <w:pStyle w:val="ListParagraph"/>
+        <w:rPr>
+          <w:lang w:val="en-US"/>
+        </w:rPr>
+      </w:pPr>
+      <w:r>
+        <w:rPr>
+          <w:lang w:val="en-US"/>
+        </w:rPr>
+        <w:t xml:space="preserve">B1: </w:t>
+      </w:r>
+      <w:r>
+        <w:rPr>
+          <w:lang w:val="en-US"/>
+        </w:rPr>
+        <w:t>Sau khi đăng nhập, người dùng có thể chọn bất kỳ người nào mà mình muốn trò chuyện ở khung nằ</w:t>
+      </w:r>
+      <w:r>
+        <w:rPr>
+          <w:lang w:val="en-US"/>
+        </w:rPr>
+        <w:t>m phía bên trái màn hình hoặc bấm vào dấu cộng ở bên cạnh tên người dùng, nhập vào tên nhóm mình muốn tham gia trò chuyện</w:t>
+      </w:r>
+    </w:p>
+    <w:p>
+      <w:pPr>
+        <w:pStyle w:val="ListParagraph"/>
+        <w:rPr>
+          <w:lang w:val="en-US"/>
+        </w:rPr>
+      </w:pPr>
+      <w:r>
+        <w:rPr>
+          <w:lang w:val="en-US"/>
+        </w:rPr>
+        <w:t xml:space="preserve">B2: </w:t>
+      </w:r>
+      <w:r>
+        <w:rPr>
+          <w:lang w:val="en-US"/>
+        </w:rPr>
+        <w:t>Sau khi chọ</w:t>
+      </w:r>
+      <w:r>
+        <w:rPr>
+          <w:lang w:val="en-US"/>
+        </w:rPr>
+        <w:t>n (tham gia),</w:t>
+      </w:r>
+      <w:r>
+        <w:rPr>
+          <w:lang w:val="en-US"/>
+        </w:rPr>
+        <w:t xml:space="preserve"> những tin nhắn, nội dung cũ của </w:t>
+      </w:r>
+      <w:r>
+        <w:rPr>
+          <w:lang w:val="en-US"/>
+        </w:rPr>
+        <w:t>nhóm</w:t>
+      </w:r>
+      <w:r>
+        <w:rPr>
+          <w:lang w:val="en-US"/>
+        </w:rPr>
+        <w:t xml:space="preserve"> được chọn sẽ được hiển thị ở khung bên phải, người dùng nhập tin nhắn cần gửi ở thanh input phía dưới</w:t>
+      </w:r>
+    </w:p>
+    <w:p>
+      <w:pPr>
+        <w:pStyle w:val="ListParagraph"/>
+        <w:rPr>
+          <w:lang w:val="en-US"/>
+        </w:rPr>
+      </w:pPr>
+      <w:r>
+        <w:rPr>
+          <w:lang w:val="en-US"/>
+        </w:rPr>
+        <w:t xml:space="preserve">B3: Sau khi nhập xong, người dùng có thể gửi bằng cách nhấn vào nút Enter trên bàn phím hoặc là click vào biểu tượng mũi tên nằm ngang. </w:t>
+      </w:r>
+    </w:p>
+    <w:p>
+      <w:pPr>
+        <w:pStyle w:val="ListParagraph"/>
+        <w:rPr>
+          <w:lang w:val="en-US"/>
+        </w:rPr>
+      </w:pPr>
+      <w:r>
+        <w:rPr>
+          <w:lang w:val="en-US"/>
+        </w:rPr>
+        <w:t xml:space="preserve">B4: Hệ thống lấy dữ liệu từ thanh input (message), tên </w:t>
+      </w:r>
+      <w:r>
+        <w:rPr>
+          <w:lang w:val="en-US"/>
+        </w:rPr>
+        <w:t>nhóm</w:t>
+      </w:r>
+      <w:r>
+        <w:rPr>
+          <w:lang w:val="en-US"/>
+        </w:rPr>
+        <w:t xml:space="preserve"> được gửi (</w:t>
+      </w:r>
+      <w:r>
+        <w:rPr>
+          <w:lang w:val="en-US"/>
+        </w:rPr>
+        <w:t>nameRoom</w:t>
+      </w:r>
+      <w:proofErr w:type="gramStart"/>
+      <w:r>
+        <w:rPr>
+          <w:lang w:val="en-US"/>
+        </w:rPr>
+        <w:t>) ,</w:t>
+      </w:r>
+      <w:proofErr w:type="gramEnd"/>
+      <w:r>
+        <w:rPr>
+          <w:lang w:val="en-US"/>
+        </w:rPr>
+        <w:t xml:space="preserve"> kiểm tra dữ liệu, nếu dữ liệu khác rỗng, thông qua phương thức send</w:t>
+      </w:r>
+      <w:r>
+        <w:rPr>
+          <w:lang w:val="en-US"/>
+        </w:rPr>
+        <w:t>MesToGroup</w:t>
+      </w:r>
+      <w:r>
+        <w:rPr>
+          <w:lang w:val="en-US"/>
+        </w:rPr>
+        <w:t>(…) , gửi request đến websocket</w:t>
+      </w:r>
+    </w:p>
+    <w:p>
+      <w:pPr>
+        <w:pStyle w:val="ListParagraph"/>
+        <w:rPr>
+          <w:lang w:val="en-US"/>
+        </w:rPr>
+      </w:pPr>
+      <w:r>
+        <w:rPr>
+          <w:noProof/>
+          <w:lang w:val="en-US"/>
+        </w:rPr>
+        <w:drawing>
+          <wp:inline distT="0" distB="0" distL="0" distR="0" wp14:anchorId="50819EA6" wp14:editId="04C05048">
+            <wp:extent cx="5295900" cy="1528445"/>
+            <wp:effectExtent l="0" t="0" r="0" b="0"/>
+            <wp:docPr id="3" name="Picture 3"/>
+            <wp:cNvGraphicFramePr>
+              <a:graphicFrameLocks xmlns:a="http://schemas.openxmlformats.org/drawingml/2006/main" noChangeAspect="1"/>
+            </wp:cNvGraphicFramePr>
+            <a:graphic xmlns:a="http://schemas.openxmlformats.org/drawingml/2006/main">
+              <a:graphicData uri="http://schemas.openxmlformats.org/drawingml/2006/picture">
+                <pic:pic xmlns:pic="http://schemas.openxmlformats.org/drawingml/2006/picture">
+                  <pic:nvPicPr>
+                    <pic:cNvPr id="1" name=""/>
+                    <pic:cNvPicPr/>
+                  </pic:nvPicPr>
+                  <pic:blipFill>
+                    <a:blip r:embed="rId7"/>
+                    <a:stretch>
+                      <a:fillRect/>
+                    </a:stretch>
+                  </pic:blipFill>
+                  <pic:spPr>
+                    <a:xfrm>
+                      <a:off x="0" y="0"/>
+                      <a:ext cx="5348138" cy="1543521"/>
+                    </a:xfrm>
+                    <a:prstGeom prst="rect">
+                      <a:avLst/>
+                    </a:prstGeom>
+                  </pic:spPr>
+                </pic:pic>
+              </a:graphicData>
+            </a:graphic>
+          </wp:inline>
+        </w:drawing>
+      </w:r>
+    </w:p>
+    <w:p>
+      <w:pPr>
+        <w:pStyle w:val="ListParagraph"/>
+        <w:rPr>
+          <w:lang w:val="en-US"/>
+        </w:rPr>
+      </w:pPr>
+      <w:r>
+        <w:rPr>
+          <w:lang w:val="en-US"/>
+        </w:rPr>
+        <w:t>B5: Nế</w:t>
+      </w:r>
+      <w:r>
+        <w:rPr>
+          <w:lang w:val="en-US"/>
+        </w:rPr>
+        <w:t xml:space="preserve">u thành công, nhóm nameRoom </w:t>
+      </w:r>
+      <w:r>
+        <w:rPr>
+          <w:lang w:val="en-US"/>
+        </w:rPr>
+        <w:t>sẽ nhận được tin nhắn message</w:t>
+      </w:r>
+    </w:p>
+    <w:p>
+      <w:pPr>
+        <w:pStyle w:val="ListParagraph"/>
+        <w:rPr>
+          <w:lang w:val="en-US"/>
+        </w:rPr>
+      </w:pPr>
+    </w:p>
+    <w:p>
+      <w:pPr>
         <w:pStyle w:val="Heading3"/>
         <w:numPr>
           <w:ilvl w:val="0"/>
@@ -1892,6 +2414,7 @@
             <w14:round/>
           </w14:textOutline>
         </w:rPr>
+        <w:lastRenderedPageBreak/>
         <w:t>Chức năng gửi hình ảnh:</w:t>
       </w:r>
     </w:p>
@@ -2158,6 +2681,212 @@
     </w:p>
     <w:p>
       <w:pPr>
+        <w:pStyle w:val="ListParagraph"/>
+        <w:numPr>
+          <w:ilvl w:val="0"/>
+          <w:numId w:val="12"/>
+        </w:numPr>
+        <w:rPr>
+          <w:lang w:val="en-US"/>
+        </w:rPr>
+      </w:pPr>
+      <w:r>
+        <w:rPr>
+          <w:lang w:val="en-US"/>
+        </w:rPr>
+        <w:t>Gíup người dùng thay đổi màu sắc và ảnh nền của cuộc trò chuyện</w:t>
+      </w:r>
+    </w:p>
+    <w:p>
+      <w:pPr>
+        <w:pStyle w:val="ListParagraph"/>
+        <w:numPr>
+          <w:ilvl w:val="0"/>
+          <w:numId w:val="12"/>
+        </w:numPr>
+        <w:rPr>
+          <w:lang w:val="en-US"/>
+        </w:rPr>
+      </w:pPr>
+      <w:r>
+        <w:rPr>
+          <w:lang w:val="en-US"/>
+        </w:rPr>
+        <w:t xml:space="preserve">Mô tả: </w:t>
+      </w:r>
+    </w:p>
+    <w:p>
+      <w:pPr>
+        <w:pStyle w:val="ListParagraph"/>
+        <w:rPr>
+          <w:lang w:val="en-US"/>
+        </w:rPr>
+      </w:pPr>
+      <w:r>
+        <w:rPr>
+          <w:lang w:val="en-US"/>
+        </w:rPr>
+        <w:t>B1: Người dùng chọn cuộc trò chuyện muốn thay đổi chủ đề (nhóm hoặc người dùng)</w:t>
+      </w:r>
+    </w:p>
+    <w:p>
+      <w:pPr>
+        <w:pStyle w:val="ListParagraph"/>
+        <w:rPr>
+          <w:lang w:val="en-US"/>
+        </w:rPr>
+      </w:pPr>
+      <w:r>
+        <w:rPr>
+          <w:lang w:val="en-US"/>
+        </w:rPr>
+        <w:t>B2: Click vào biểu tượng 3 gạch ngang ở phía trên góc phải màn hình</w:t>
+      </w:r>
+    </w:p>
+    <w:p>
+      <w:pPr>
+        <w:pStyle w:val="ListParagraph"/>
+        <w:rPr>
+          <w:lang w:val="en-US"/>
+        </w:rPr>
+      </w:pPr>
+      <w:r>
+        <w:rPr>
+          <w:lang w:val="en-US"/>
+        </w:rPr>
+        <w:t>B3: Chọn Tùy chỉnh đoạn chat -&gt; Đổi chủ đề</w:t>
+      </w:r>
+    </w:p>
+    <w:p>
+      <w:pPr>
+        <w:pStyle w:val="ListParagraph"/>
+        <w:rPr>
+          <w:lang w:val="en-US"/>
+        </w:rPr>
+      </w:pPr>
+      <w:r>
+        <w:rPr>
+          <w:lang w:val="en-US"/>
+        </w:rPr>
+        <w:t xml:space="preserve">B4: Chọn chủ đề cần đổi trên modal vừa mới xuất </w:t>
+      </w:r>
+      <w:proofErr w:type="gramStart"/>
+      <w:r>
+        <w:rPr>
+          <w:lang w:val="en-US"/>
+        </w:rPr>
+        <w:t>hiện ,</w:t>
+      </w:r>
+      <w:proofErr w:type="gramEnd"/>
+      <w:r>
+        <w:rPr>
+          <w:lang w:val="en-US"/>
+        </w:rPr>
+        <w:t xml:space="preserve"> chọn Lưu để lưu hoặc chọn Đóng để hủy</w:t>
+      </w:r>
+    </w:p>
+    <w:p>
+      <w:pPr>
+        <w:pStyle w:val="ListParagraph"/>
+        <w:rPr>
+          <w:lang w:val="en-US"/>
+        </w:rPr>
+      </w:pPr>
+      <w:r>
+        <w:rPr>
+          <w:lang w:val="en-US"/>
+        </w:rPr>
+        <w:t>B5: Sau khi người dùng chọn Lưu thì người dùng sẽ gửi 1 tin nhắn tới websocket thông -qua api có event là SEND_CHAT với nội dung “appchat-b16ea-admin-notification-theme: tên của theme được chọn’.</w:t>
+      </w:r>
+    </w:p>
+    <w:p>
+      <w:pPr>
+        <w:pStyle w:val="ListParagraph"/>
+        <w:rPr>
+          <w:lang w:val="en-US"/>
+        </w:rPr>
+      </w:pPr>
+      <w:r>
+        <w:rPr>
+          <w:lang w:val="en-US"/>
+        </w:rPr>
+        <w:t xml:space="preserve">B6: Hệ thống sẽ nhận diện thông qua header của lời nhắn để hiểu là thay đổi chủ đề của cuộc trò chuyện, với tên của theme, thông qua phương thức </w:t>
+      </w:r>
+      <w:proofErr w:type="gramStart"/>
+      <w:r>
+        <w:rPr>
+          <w:lang w:val="en-US"/>
+        </w:rPr>
+        <w:t>findByName(</w:t>
+      </w:r>
+      <w:proofErr w:type="gramEnd"/>
+      <w:r>
+        <w:rPr>
+          <w:lang w:val="en-US"/>
+        </w:rPr>
+        <w:t xml:space="preserve">name : string) , hệ thống xác định được theme được chọn </w:t>
+      </w:r>
+      <w:r>
+        <w:rPr>
+          <w:lang w:val="en-US"/>
+        </w:rPr>
+        <w:t>được lưu dưới dạng model ThemeModel</w:t>
+      </w:r>
+    </w:p>
+    <w:p>
+      <w:pPr>
+        <w:pStyle w:val="ListParagraph"/>
+        <w:rPr>
+          <w:lang w:val="en-US"/>
+        </w:rPr>
+      </w:pPr>
+      <w:r>
+        <w:rPr>
+          <w:lang w:val="en-US"/>
+        </w:rPr>
+        <w:t xml:space="preserve">B7: </w:t>
+      </w:r>
+      <w:r>
+        <w:rPr>
+          <w:lang w:val="en-US"/>
+        </w:rPr>
+        <w:t>Hệ thống dựa vào theme vừa tìm được, thay đổi</w:t>
+      </w:r>
+      <w:r>
+        <w:rPr>
+          <w:lang w:val="en-US"/>
+        </w:rPr>
+        <w:t xml:space="preserve"> những thuộc tính của đoạ</w:t>
+      </w:r>
+      <w:r>
+        <w:rPr>
+          <w:lang w:val="en-US"/>
+        </w:rPr>
+        <w:t>n chat như màu</w:t>
+      </w:r>
+      <w:r>
+        <w:rPr>
+          <w:lang w:val="en-US"/>
+        </w:rPr>
+        <w:t>, ảnh nền cho đúng với dữ liệu của theme</w:t>
+      </w:r>
+      <w:r>
+        <w:rPr>
+          <w:lang w:val="en-US"/>
+        </w:rPr>
+        <w:t>. Sau khi thay đổi thành công, hệ thống sẽ đưa ra thông báo vào cuộc trò chuyện về tên của người thay đổi và tên theme đã thay đổi.</w:t>
+      </w:r>
+    </w:p>
+    <w:p>
+      <w:pPr>
+        <w:pStyle w:val="ListParagraph"/>
+        <w:rPr>
+          <w:lang w:val="en-US"/>
+        </w:rPr>
+      </w:pPr>
+    </w:p>
+    <w:p>
+      <w:pPr>
         <w:pStyle w:val="Heading3"/>
         <w:numPr>
           <w:ilvl w:val="0"/>
@@ -2254,6 +2983,178 @@
     </w:p>
     <w:p>
       <w:pPr>
+        <w:pStyle w:val="ListParagraph"/>
+        <w:numPr>
+          <w:ilvl w:val="0"/>
+          <w:numId w:val="12"/>
+        </w:numPr>
+        <w:rPr>
+          <w:lang w:val="en-US"/>
+        </w:rPr>
+      </w:pPr>
+      <w:r>
+        <w:rPr>
+          <w:lang w:val="en-US"/>
+        </w:rPr>
+        <w:t>Gíup người dùng thấy được những người và nhóm mà người dùng đã trò chuyện (tham gia)</w:t>
+      </w:r>
+    </w:p>
+    <w:p>
+      <w:pPr>
+        <w:pStyle w:val="ListParagraph"/>
+        <w:numPr>
+          <w:ilvl w:val="0"/>
+          <w:numId w:val="12"/>
+        </w:numPr>
+        <w:rPr>
+          <w:lang w:val="en-US"/>
+        </w:rPr>
+      </w:pPr>
+      <w:r>
+        <w:rPr>
+          <w:lang w:val="en-US"/>
+        </w:rPr>
+        <w:t>Mô tả:</w:t>
+      </w:r>
+    </w:p>
+    <w:p>
+      <w:pPr>
+        <w:pStyle w:val="ListParagraph"/>
+        <w:rPr>
+          <w:lang w:val="en-US"/>
+        </w:rPr>
+      </w:pPr>
+      <w:r>
+        <w:rPr>
+          <w:lang w:val="en-US"/>
+        </w:rPr>
+        <w:t xml:space="preserve">B1: </w:t>
+      </w:r>
+      <w:r>
+        <w:rPr>
+          <w:lang w:val="en-US"/>
+        </w:rPr>
+        <w:t>Sau khi người dùng đăng nhập hệ thống, hệ thống sẽ dùng tên đăng nhập của người dùng,</w:t>
+      </w:r>
+      <w:r>
+        <w:rPr>
+          <w:lang w:val="en-US"/>
+        </w:rPr>
+        <w:t xml:space="preserve"> thông qua phương thức </w:t>
+      </w:r>
+      <w:proofErr w:type="gramStart"/>
+      <w:r>
+        <w:rPr>
+          <w:lang w:val="en-US"/>
+        </w:rPr>
+        <w:t>sendGetListChatBox(</w:t>
+      </w:r>
+      <w:proofErr w:type="gramEnd"/>
+      <w:r>
+        <w:rPr>
+          <w:lang w:val="en-US"/>
+        </w:rPr>
+        <w:t>) tới websocket</w:t>
+      </w:r>
+      <w:r>
+        <w:rPr>
+          <w:lang w:val="en-US"/>
+        </w:rPr>
+        <w:t>.</w:t>
+      </w:r>
+    </w:p>
+    <w:p>
+      <w:pPr>
+        <w:pStyle w:val="ListParagraph"/>
+        <w:rPr>
+          <w:lang w:val="en-US"/>
+        </w:rPr>
+      </w:pPr>
+      <w:r>
+        <w:rPr>
+          <w:noProof/>
+          <w:lang w:val="en-US"/>
+        </w:rPr>
+        <w:drawing>
+          <wp:inline distT="0" distB="0" distL="0" distR="0" wp14:anchorId="53D18392" wp14:editId="27B163B6">
+            <wp:extent cx="5486400" cy="1571625"/>
+            <wp:effectExtent l="0" t="0" r="0" b="9525"/>
+            <wp:docPr id="4" name="Picture 4"/>
+            <wp:cNvGraphicFramePr>
+              <a:graphicFrameLocks xmlns:a="http://schemas.openxmlformats.org/drawingml/2006/main" noChangeAspect="1"/>
+            </wp:cNvGraphicFramePr>
+            <a:graphic xmlns:a="http://schemas.openxmlformats.org/drawingml/2006/main">
+              <a:graphicData uri="http://schemas.openxmlformats.org/drawingml/2006/picture">
+                <pic:pic xmlns:pic="http://schemas.openxmlformats.org/drawingml/2006/picture">
+                  <pic:nvPicPr>
+                    <pic:cNvPr id="1" name=""/>
+                    <pic:cNvPicPr/>
+                  </pic:nvPicPr>
+                  <pic:blipFill>
+                    <a:blip r:embed="rId8"/>
+                    <a:stretch>
+                      <a:fillRect/>
+                    </a:stretch>
+                  </pic:blipFill>
+                  <pic:spPr>
+                    <a:xfrm>
+                      <a:off x="0" y="0"/>
+                      <a:ext cx="5486400" cy="1571625"/>
+                    </a:xfrm>
+                    <a:prstGeom prst="rect">
+                      <a:avLst/>
+                    </a:prstGeom>
+                  </pic:spPr>
+                </pic:pic>
+              </a:graphicData>
+            </a:graphic>
+          </wp:inline>
+        </w:drawing>
+      </w:r>
+    </w:p>
+    <w:p>
+      <w:pPr>
+        <w:pStyle w:val="ListParagraph"/>
+        <w:rPr>
+          <w:lang w:val="en-US"/>
+        </w:rPr>
+      </w:pPr>
+      <w:r>
+        <w:rPr>
+          <w:lang w:val="en-US"/>
+        </w:rPr>
+        <w:lastRenderedPageBreak/>
+        <w:t xml:space="preserve">B2: Websocket sẽ gửi phản hồi với data là tất cả những nhóm và người mà người dùng đã trò chuyện </w:t>
+      </w:r>
+    </w:p>
+    <w:p>
+      <w:pPr>
+        <w:pStyle w:val="ListParagraph"/>
+        <w:rPr>
+          <w:lang w:val="en-US"/>
+        </w:rPr>
+      </w:pPr>
+      <w:r>
+        <w:rPr>
+          <w:lang w:val="en-US"/>
+        </w:rPr>
+        <w:t>B3: Từ data nhận được, hệ thống sẽ xử</w:t>
+      </w:r>
+      <w:r>
+        <w:rPr>
+          <w:lang w:val="en-US"/>
+        </w:rPr>
+        <w:t xml:space="preserve"> lý</w:t>
+      </w:r>
+      <w:r>
+        <w:rPr>
+          <w:lang w:val="en-US"/>
+        </w:rPr>
+        <w:t>, và hiển thị theo dạng danh sách những nhóm và người dùng với ảnh, tên và tin nhắn cuối cùng được gửi đi kèm với thời gian ở phần bên trái của màn hình url là ‘/home’</w:t>
+      </w:r>
+    </w:p>
+    <w:p>
+      <w:pPr>
         <w:pStyle w:val="Heading3"/>
         <w:numPr>
           <w:ilvl w:val="0"/>
@@ -2302,6 +3203,240 @@
     </w:p>
     <w:p>
       <w:pPr>
+        <w:pStyle w:val="ListParagraph"/>
+        <w:numPr>
+          <w:ilvl w:val="0"/>
+          <w:numId w:val="12"/>
+        </w:numPr>
+        <w:rPr>
+          <w:lang w:val="en-US"/>
+        </w:rPr>
+      </w:pPr>
+      <w:r>
+        <w:rPr>
+          <w:lang w:val="en-US"/>
+        </w:rPr>
+        <w:t>Gíup người dùng xem được tất cả tin nhắn từ lúc bắt đầu đến bây giờ</w:t>
+      </w:r>
+    </w:p>
+    <w:p>
+      <w:pPr>
+        <w:pStyle w:val="ListParagraph"/>
+        <w:numPr>
+          <w:ilvl w:val="0"/>
+          <w:numId w:val="12"/>
+        </w:numPr>
+        <w:rPr>
+          <w:lang w:val="en-US"/>
+        </w:rPr>
+      </w:pPr>
+      <w:r>
+        <w:rPr>
+          <w:lang w:val="en-US"/>
+        </w:rPr>
+        <w:t>Mô tả:</w:t>
+      </w:r>
+    </w:p>
+    <w:p>
+      <w:pPr>
+        <w:pStyle w:val="ListParagraph"/>
+        <w:rPr>
+          <w:lang w:val="en-US"/>
+        </w:rPr>
+      </w:pPr>
+      <w:r>
+        <w:rPr>
+          <w:lang w:val="en-US"/>
+        </w:rPr>
+        <w:t>B1: Sau khi đăng nhập, với tất cả tên nhóm</w:t>
+      </w:r>
+      <w:r>
+        <w:rPr>
+          <w:lang w:val="en-US"/>
+        </w:rPr>
+        <w:t>-nameRoom</w:t>
+      </w:r>
+      <w:r>
+        <w:rPr>
+          <w:lang w:val="en-US"/>
+        </w:rPr>
+        <w:t xml:space="preserve"> và tên người dùng</w:t>
+      </w:r>
+      <w:r>
+        <w:rPr>
+          <w:lang w:val="en-US"/>
+        </w:rPr>
+        <w:t>-username vừa</w:t>
+      </w:r>
+      <w:r>
+        <w:rPr>
+          <w:lang w:val="en-US"/>
+        </w:rPr>
+        <w:t xml:space="preserve"> nhận được </w:t>
+      </w:r>
+      <w:r>
+        <w:rPr>
+          <w:lang w:val="en-US"/>
+        </w:rPr>
+        <w:t xml:space="preserve">với phương thức </w:t>
+      </w:r>
+      <w:proofErr w:type="gramStart"/>
+      <w:r>
+        <w:rPr>
+          <w:lang w:val="en-US"/>
+        </w:rPr>
+        <w:t>sendListChatBox(</w:t>
+      </w:r>
+      <w:proofErr w:type="gramEnd"/>
+      <w:r>
+        <w:rPr>
+          <w:lang w:val="en-US"/>
+        </w:rPr>
+        <w:t>), hệ thống sẽ thông qua phương thức gửi getPeopleChat(…) và getRoomChat(…) để lấy dữ liệu của các nhóm và người dùng</w:t>
+      </w:r>
+    </w:p>
+    <w:p>
+      <w:pPr>
+        <w:pStyle w:val="ListParagraph"/>
+        <w:rPr>
+          <w:lang w:val="en-US"/>
+        </w:rPr>
+      </w:pPr>
+      <w:r>
+        <w:rPr>
+          <w:noProof/>
+          <w:lang w:val="en-US"/>
+        </w:rPr>
+        <w:drawing>
+          <wp:inline distT="0" distB="0" distL="0" distR="0" wp14:anchorId="2400E7F0" wp14:editId="75394EA8">
+            <wp:extent cx="5143500" cy="2600325"/>
+            <wp:effectExtent l="0" t="0" r="0" b="9525"/>
+            <wp:docPr id="5" name="Picture 5"/>
+            <wp:cNvGraphicFramePr>
+              <a:graphicFrameLocks xmlns:a="http://schemas.openxmlformats.org/drawingml/2006/main" noChangeAspect="1"/>
+            </wp:cNvGraphicFramePr>
+            <a:graphic xmlns:a="http://schemas.openxmlformats.org/drawingml/2006/main">
+              <a:graphicData uri="http://schemas.openxmlformats.org/drawingml/2006/picture">
+                <pic:pic xmlns:pic="http://schemas.openxmlformats.org/drawingml/2006/picture">
+                  <pic:nvPicPr>
+                    <pic:cNvPr id="1" name=""/>
+                    <pic:cNvPicPr/>
+                  </pic:nvPicPr>
+                  <pic:blipFill>
+                    <a:blip r:embed="rId9"/>
+                    <a:stretch>
+                      <a:fillRect/>
+                    </a:stretch>
+                  </pic:blipFill>
+                  <pic:spPr>
+                    <a:xfrm>
+                      <a:off x="0" y="0"/>
+                      <a:ext cx="5143500" cy="2600325"/>
+                    </a:xfrm>
+                    <a:prstGeom prst="rect">
+                      <a:avLst/>
+                    </a:prstGeom>
+                  </pic:spPr>
+                </pic:pic>
+              </a:graphicData>
+            </a:graphic>
+          </wp:inline>
+        </w:drawing>
+      </w:r>
+      <w:r>
+        <w:rPr>
+          <w:noProof/>
+          <w:lang w:val="en-US"/>
+        </w:rPr>
+        <w:t xml:space="preserve"> </w:t>
+      </w:r>
+      <w:r>
+        <w:rPr>
+          <w:noProof/>
+          <w:lang w:val="en-US"/>
+        </w:rPr>
+        <w:drawing>
+          <wp:inline distT="0" distB="0" distL="0" distR="0" wp14:anchorId="69325EA5" wp14:editId="424278C0">
+            <wp:extent cx="5181600" cy="2628900"/>
+            <wp:effectExtent l="0" t="0" r="0" b="0"/>
+            <wp:docPr id="6" name="Picture 6"/>
+            <wp:cNvGraphicFramePr>
+              <a:graphicFrameLocks xmlns:a="http://schemas.openxmlformats.org/drawingml/2006/main" noChangeAspect="1"/>
+            </wp:cNvGraphicFramePr>
+            <a:graphic xmlns:a="http://schemas.openxmlformats.org/drawingml/2006/main">
+              <a:graphicData uri="http://schemas.openxmlformats.org/drawingml/2006/picture">
+                <pic:pic xmlns:pic="http://schemas.openxmlformats.org/drawingml/2006/picture">
+                  <pic:nvPicPr>
+                    <pic:cNvPr id="1" name=""/>
+                    <pic:cNvPicPr/>
+                  </pic:nvPicPr>
+                  <pic:blipFill>
+                    <a:blip r:embed="rId10"/>
+                    <a:stretch>
+                      <a:fillRect/>
+                    </a:stretch>
+                  </pic:blipFill>
+                  <pic:spPr>
+                    <a:xfrm>
+                      <a:off x="0" y="0"/>
+                      <a:ext cx="5181600" cy="2628900"/>
+                    </a:xfrm>
+                    <a:prstGeom prst="rect">
+                      <a:avLst/>
+                    </a:prstGeom>
+                  </pic:spPr>
+                </pic:pic>
+              </a:graphicData>
+            </a:graphic>
+          </wp:inline>
+        </w:drawing>
+      </w:r>
+    </w:p>
+    <w:p>
+      <w:pPr>
+        <w:pStyle w:val="ListParagraph"/>
+        <w:rPr>
+          <w:lang w:val="en-US"/>
+        </w:rPr>
+      </w:pPr>
+      <w:r>
+        <w:rPr>
+          <w:lang w:val="en-US"/>
+        </w:rPr>
+        <w:t xml:space="preserve">B2: Hệ thống nhận dữ liệu từ websocket với data là những file json với data là tất cả tin nhắn đã nhắn, sau khi xử lý thì dữ liệu sẽ được lưu dưới dạng một mảng các model là ChatContent ,1 ChatContent tương đương với 1 cuộc trò chuyện (nhóm hoặc người dùng) </w:t>
+      </w:r>
+    </w:p>
+    <w:p>
+      <w:pPr>
+        <w:pStyle w:val="ListParagraph"/>
+        <w:rPr>
+          <w:lang w:val="en-US"/>
+        </w:rPr>
+      </w:pPr>
+      <w:r>
+        <w:rPr>
+          <w:lang w:val="en-US"/>
+        </w:rPr>
+        <w:lastRenderedPageBreak/>
+        <w:t xml:space="preserve">B3: Hệ thống hiển thị danh sách ChatContent này dưới dạng những hình chữ nhật bao gồm </w:t>
+      </w:r>
+      <w:proofErr w:type="gramStart"/>
+      <w:r>
+        <w:rPr>
+          <w:lang w:val="en-US"/>
+        </w:rPr>
+        <w:t>tên,ảnh</w:t>
+      </w:r>
+      <w:proofErr w:type="gramEnd"/>
+      <w:r>
+        <w:rPr>
+          <w:lang w:val="en-US"/>
+        </w:rPr>
+        <w:t>,tin nhắn cuối cùng và thời gian nhắn lần cuối ở phần bên trái màn hình, bạn có thể chọn 1 ChatContent bất kỳ để xem lịch sử tin nhắn được hiển thị phần bên phải màn hình.</w:t>
+      </w:r>
+    </w:p>
+    <w:p>
+      <w:pPr>
         <w:pStyle w:val="Heading3"/>
         <w:numPr>
           <w:ilvl w:val="0"/>
@@ -2325,12 +3460,6 @@
             <w14:round/>
           </w14:textOutline>
         </w:rPr>
-        <w:sectPr>
-          <w:pgSz w:w="12240" w:h="15840"/>
-          <w:pgMar w:top="1440" w:right="1440" w:bottom="1440" w:left="1440" w:header="708" w:footer="708" w:gutter="0"/>
-          <w:cols w:space="708"/>
-          <w:docGrid w:linePitch="360"/>
-        </w:sectPr>
       </w:pPr>
       <w:r>
         <w:rPr>
@@ -2353,6 +3482,237 @@
         </w:rPr>
         <w:t>Chức năng hiện ngày giờ tin nhắn:</w:t>
       </w:r>
+    </w:p>
+    <w:p>
+      <w:pPr>
+        <w:pStyle w:val="ListParagraph"/>
+        <w:numPr>
+          <w:ilvl w:val="0"/>
+          <w:numId w:val="12"/>
+        </w:numPr>
+        <w:rPr>
+          <w:lang w:val="en-US"/>
+        </w:rPr>
+      </w:pPr>
+      <w:r>
+        <w:rPr>
+          <w:lang w:val="en-US"/>
+        </w:rPr>
+        <w:t>Gíup người dùng xem và biết ngày gửi hoặc nhận của mỗi tin nhắn</w:t>
+      </w:r>
+    </w:p>
+    <w:p>
+      <w:pPr>
+        <w:pStyle w:val="ListParagraph"/>
+        <w:numPr>
+          <w:ilvl w:val="0"/>
+          <w:numId w:val="12"/>
+        </w:numPr>
+        <w:rPr>
+          <w:lang w:val="en-US"/>
+        </w:rPr>
+      </w:pPr>
+      <w:r>
+        <w:rPr>
+          <w:lang w:val="en-US"/>
+        </w:rPr>
+        <w:t xml:space="preserve">Mô tả: </w:t>
+      </w:r>
+    </w:p>
+    <w:p>
+      <w:pPr>
+        <w:pStyle w:val="ListParagraph"/>
+        <w:rPr>
+          <w:lang w:val="en-US"/>
+        </w:rPr>
+      </w:pPr>
+      <w:r>
+        <w:rPr>
+          <w:lang w:val="en-US"/>
+        </w:rPr>
+        <w:t xml:space="preserve">B1: </w:t>
+      </w:r>
+      <w:r>
+        <w:rPr>
+          <w:lang w:val="en-US"/>
+        </w:rPr>
+        <w:t>Sau khi đăng nhập. Hệ thống sẽ bắt đầu</w:t>
+      </w:r>
+      <w:r>
+        <w:rPr>
+          <w:lang w:val="en-US"/>
+        </w:rPr>
+        <w:t xml:space="preserve"> nhận dữ liệu của tất cả nhóm và người dùng từ websocket (chức năng hiển thị lịch sử chat), hệ thống sẽ xử lý tin nhắn nhận được từ websocket, mỗi tin nhắn sẽ có 1 thuộ</w:t>
+      </w:r>
+      <w:r>
+        <w:rPr>
+          <w:lang w:val="en-US"/>
+        </w:rPr>
+        <w:t xml:space="preserve">c tính là createAt </w:t>
+      </w:r>
+      <w:r>
+        <w:rPr>
+          <w:lang w:val="en-US"/>
+        </w:rPr>
+        <w:t>để hiển thị thời gian gửi tin nhắn, có dạng là yyyy- mm-dd hh:</w:t>
+      </w:r>
+      <w:proofErr w:type="gramStart"/>
+      <w:r>
+        <w:rPr>
+          <w:lang w:val="en-US"/>
+        </w:rPr>
+        <w:t>mm:ss</w:t>
+      </w:r>
+      <w:proofErr w:type="gramEnd"/>
+      <w:r>
+        <w:rPr>
+          <w:lang w:val="en-US"/>
+        </w:rPr>
+        <w:t xml:space="preserve"> </w:t>
+      </w:r>
+    </w:p>
+    <w:p>
+      <w:pPr>
+        <w:pStyle w:val="ListParagraph"/>
+        <w:rPr>
+          <w:lang w:val="en-US"/>
+        </w:rPr>
+      </w:pPr>
+      <w:r>
+        <w:rPr>
+          <w:lang w:val="en-US"/>
+        </w:rPr>
+        <w:t xml:space="preserve">B2: Thông qua phương thức </w:t>
+      </w:r>
+      <w:proofErr w:type="gramStart"/>
+      <w:r>
+        <w:rPr>
+          <w:lang w:val="en-US"/>
+        </w:rPr>
+        <w:t>getDate(</w:t>
+      </w:r>
+      <w:proofErr w:type="gramEnd"/>
+      <w:r>
+        <w:rPr>
+          <w:lang w:val="en-US"/>
+        </w:rPr>
+        <w:t xml:space="preserve">time : String), hệ thống sẽ chuyển thời gian thành dạng </w:t>
+      </w:r>
+    </w:p>
+    <w:p>
+      <w:pPr>
+        <w:pStyle w:val="ListParagraph"/>
+        <w:rPr>
+          <w:lang w:val="en-US"/>
+        </w:rPr>
+      </w:pPr>
+      <w:r>
+        <w:rPr>
+          <w:lang w:val="en-US"/>
+        </w:rPr>
+        <w:tab/>
+      </w:r>
+      <w:r>
+        <w:rPr>
+          <w:lang w:val="en-US"/>
+        </w:rPr>
+        <w:t>hh/mm</w:t>
+      </w:r>
+      <w:r>
+        <w:rPr>
+          <w:lang w:val="en-US"/>
+        </w:rPr>
+        <w:t xml:space="preserve">, nếu </w:t>
+      </w:r>
+      <w:r>
+        <w:rPr>
+          <w:lang w:val="en-US"/>
+        </w:rPr>
+        <w:t>thời gian gửi trong ngày (so với hiện tại)</w:t>
+      </w:r>
+    </w:p>
+    <w:p>
+      <w:pPr>
+        <w:pStyle w:val="ListParagraph"/>
+        <w:ind w:firstLine="720"/>
+        <w:rPr>
+          <w:lang w:val="en-US"/>
+        </w:rPr>
+      </w:pPr>
+      <w:r>
+        <w:rPr>
+          <w:lang w:val="en-US"/>
+        </w:rPr>
+        <w:t>Thứ x, hh/</w:t>
+      </w:r>
+      <w:r>
+        <w:rPr>
+          <w:lang w:val="en-US"/>
+        </w:rPr>
+        <w:t>mm</w:t>
+      </w:r>
+      <w:r>
+        <w:rPr>
+          <w:lang w:val="en-US"/>
+        </w:rPr>
+        <w:t xml:space="preserve"> nếu ngày được gửi nằm trong tuần (so với</w:t>
+      </w:r>
+      <w:r>
+        <w:rPr>
+          <w:lang w:val="en-US"/>
+        </w:rPr>
+        <w:t xml:space="preserve"> hiện tại</w:t>
+      </w:r>
+      <w:r>
+        <w:rPr>
+          <w:lang w:val="en-US"/>
+        </w:rPr>
+        <w:t>)</w:t>
+      </w:r>
+    </w:p>
+    <w:p>
+      <w:pPr>
+        <w:pStyle w:val="ListParagraph"/>
+        <w:ind w:firstLine="720"/>
+        <w:rPr>
+          <w:lang w:val="en-US"/>
+        </w:rPr>
+      </w:pPr>
+      <w:r>
+        <w:rPr>
+          <w:lang w:val="en-US"/>
+        </w:rPr>
+        <w:t>dd/mm/yyyy hh/mm cho các trường hợp còn lại</w:t>
+      </w:r>
+    </w:p>
+    <w:p>
+      <w:pPr>
+        <w:rPr>
+          <w:lang w:val="en-US"/>
+        </w:rPr>
+      </w:pPr>
+    </w:p>
+    <w:p>
+      <w:pPr>
+        <w:ind w:left="720"/>
+        <w:rPr>
+          <w:lang w:val="en-US"/>
+        </w:rPr>
+        <w:sectPr>
+          <w:pgSz w:w="12240" w:h="15840"/>
+          <w:pgMar w:top="1440" w:right="1440" w:bottom="1440" w:left="1440" w:header="708" w:footer="708" w:gutter="0"/>
+          <w:cols w:space="708"/>
+          <w:docGrid w:linePitch="360"/>
+        </w:sectPr>
+      </w:pPr>
+      <w:r>
+        <w:rPr>
+          <w:lang w:val="en-US"/>
+        </w:rPr>
+        <w:t>B3: Thời gian sẽ được hiển thị mỗi khi hover vào 1 tin nhắn bất kỳ. Với tin nhắn của  người khác thì sẽ được hiển thị bên phải tin nhắn,  với tin nhắn của mình thì được hiển thị phía bên trái tin nhắn</w:t>
+      </w:r>
+      <w:bookmarkStart w:id="0" w:name="_GoBack"/>
+      <w:bookmarkEnd w:id="0"/>
     </w:p>
     <w:p>
       <w:pPr>
@@ -2416,7 +3776,7 @@
 </file>
 
 <file path=word/numbering.xml><?xml version="1.0" encoding="utf-8"?>
-<w:numbering xmlns:wpc="http://schemas.microsoft.com/office/word/2010/wordprocessingCanvas" xmlns:cx="http://schemas.microsoft.com/office/drawing/2014/chartex" xmlns:cx1="http://schemas.microsoft.com/office/drawing/2015/9/8/chartex" xmlns:cx2="http://schemas.microsoft.com/office/drawing/2015/10/21/chartex" xmlns:cx3="http://schemas.microsoft.com/office/drawing/2016/5/9/chartex" xmlns:cx4="http://schemas.microsoft.com/office/drawing/2016/5/10/chartex" xmlns:cx5="http://schemas.microsoft.com/office/drawing/2016/5/11/chartex" xmlns:cx6="http://schemas.microsoft.com/office/drawing/2016/5/12/chartex" xmlns:cx7="http://schemas.microsoft.com/office/drawing/2016/5/13/chartex" xmlns:cx8="http://schemas.microsoft.com/office/drawing/2016/5/14/chartex" xmlns:mc="http://schemas.openxmlformats.org/markup-compatibility/2006" xmlns:aink="http://schemas.microsoft.com/office/drawing/2016/ink" xmlns:am3d="http://schemas.microsoft.com/office/drawing/2017/model3d" xmlns:o="urn:schemas-microsoft-com:office:office" xmlns:r="http://schemas.openxmlformats.org/officeDocument/2006/relationships" xmlns:m="http://schemas.openxmlformats.org/officeDocument/2006/math" xmlns:v="urn:schemas-microsoft-com:vml" xmlns:wp14="http://schemas.microsoft.com/office/word/2010/wordprocessingDrawing" xmlns:wp="http://schemas.openxmlformats.org/drawingml/2006/wordprocessingDrawing" xmlns:w10="urn:schemas-microsoft-com:office:word" xmlns:w="http://schemas.openxmlformats.org/wordprocessingml/2006/main" xmlns:w14="http://schemas.microsoft.com/office/word/2010/wordml" xmlns:w15="http://schemas.microsoft.com/office/word/2012/wordml" xmlns:w16cex="http://schemas.microsoft.com/office/word/2018/wordml/cex" xmlns:w16cid="http://schemas.microsoft.com/office/word/2016/wordml/cid" xmlns:w16="http://schemas.microsoft.com/office/word/2018/wordml" xmlns:w16se="http://schemas.microsoft.com/office/word/2015/wordml/symex" xmlns:wpg="http://schemas.microsoft.com/office/word/2010/wordprocessingGroup" xmlns:wpi="http://schemas.microsoft.com/office/word/2010/wordprocessingInk" xmlns:wne="http://schemas.microsoft.com/office/word/2006/wordml" xmlns:wps="http://schemas.microsoft.com/office/word/2010/wordprocessingShape" mc:Ignorable="w14 w15 w16se w16cid w16 w16cex wp14">
+<w:numbering xmlns:wpc="http://schemas.microsoft.com/office/word/2010/wordprocessingCanvas" xmlns:cx="http://schemas.microsoft.com/office/drawing/2014/chartex" xmlns:mc="http://schemas.openxmlformats.org/markup-compatibility/2006" xmlns:o="urn:schemas-microsoft-com:office:office" xmlns:r="http://schemas.openxmlformats.org/officeDocument/2006/relationships" xmlns:m="http://schemas.openxmlformats.org/officeDocument/2006/math" xmlns:v="urn:schemas-microsoft-com:vml" xmlns:wp14="http://schemas.microsoft.com/office/word/2010/wordprocessingDrawing" xmlns:wp="http://schemas.openxmlformats.org/drawingml/2006/wordprocessingDrawing" xmlns:w10="urn:schemas-microsoft-com:office:word" xmlns:w="http://schemas.openxmlformats.org/wordprocessingml/2006/main" xmlns:w14="http://schemas.microsoft.com/office/word/2010/wordml" xmlns:w15="http://schemas.microsoft.com/office/word/2012/wordml" xmlns:w16se="http://schemas.microsoft.com/office/word/2015/wordml/symex" xmlns:wpg="http://schemas.microsoft.com/office/word/2010/wordprocessingGroup" xmlns:wpi="http://schemas.microsoft.com/office/word/2010/wordprocessingInk" xmlns:wne="http://schemas.microsoft.com/office/word/2006/wordml" xmlns:wps="http://schemas.microsoft.com/office/word/2010/wordprocessingShape" mc:Ignorable="w14 w15 w16se wp14">
   <w:abstractNum w:abstractNumId="0" w15:restartNumberingAfterBreak="0">
     <w:nsid w:val="00184CDD"/>
     <w:multiLevelType w:val="hybridMultilevel"/>
@@ -3080,6 +4440,118 @@
     </w:lvl>
   </w:abstractNum>
   <w:abstractNum w:abstractNumId="7" w15:restartNumberingAfterBreak="0">
+    <w:nsid w:val="46EE4CF2"/>
+    <w:multiLevelType w:val="hybridMultilevel"/>
+    <w:tmpl w:val="365E149A"/>
+    <w:lvl w:ilvl="0" w:tplc="AE9AE36C">
+      <w:numFmt w:val="bullet"/>
+      <w:lvlText w:val="-"/>
+      <w:lvlJc w:val="left"/>
+      <w:pPr>
+        <w:ind w:left="720" w:hanging="360"/>
+      </w:pPr>
+      <w:rPr>
+        <w:rFonts w:ascii="Calibri" w:eastAsiaTheme="minorHAnsi" w:hAnsi="Calibri" w:cstheme="minorBidi" w:hint="default"/>
+      </w:rPr>
+    </w:lvl>
+    <w:lvl w:ilvl="1" w:tplc="04090003" w:tentative="1">
+      <w:start w:val="1"/>
+      <w:numFmt w:val="bullet"/>
+      <w:lvlText w:val="o"/>
+      <w:lvlJc w:val="left"/>
+      <w:pPr>
+        <w:ind w:left="1440" w:hanging="360"/>
+      </w:pPr>
+      <w:rPr>
+        <w:rFonts w:ascii="Courier New" w:hAnsi="Courier New" w:cs="Courier New" w:hint="default"/>
+      </w:rPr>
+    </w:lvl>
+    <w:lvl w:ilvl="2" w:tplc="04090005" w:tentative="1">
+      <w:start w:val="1"/>
+      <w:numFmt w:val="bullet"/>
+      <w:lvlText w:val=""/>
+      <w:lvlJc w:val="left"/>
+      <w:pPr>
+        <w:ind w:left="2160" w:hanging="360"/>
+      </w:pPr>
+      <w:rPr>
+        <w:rFonts w:ascii="Wingdings" w:hAnsi="Wingdings" w:hint="default"/>
+      </w:rPr>
+    </w:lvl>
+    <w:lvl w:ilvl="3" w:tplc="04090001" w:tentative="1">
+      <w:start w:val="1"/>
+      <w:numFmt w:val="bullet"/>
+      <w:lvlText w:val=""/>
+      <w:lvlJc w:val="left"/>
+      <w:pPr>
+        <w:ind w:left="2880" w:hanging="360"/>
+      </w:pPr>
+      <w:rPr>
+        <w:rFonts w:ascii="Symbol" w:hAnsi="Symbol" w:hint="default"/>
+      </w:rPr>
+    </w:lvl>
+    <w:lvl w:ilvl="4" w:tplc="04090003" w:tentative="1">
+      <w:start w:val="1"/>
+      <w:numFmt w:val="bullet"/>
+      <w:lvlText w:val="o"/>
+      <w:lvlJc w:val="left"/>
+      <w:pPr>
+        <w:ind w:left="3600" w:hanging="360"/>
+      </w:pPr>
+      <w:rPr>
+        <w:rFonts w:ascii="Courier New" w:hAnsi="Courier New" w:cs="Courier New" w:hint="default"/>
+      </w:rPr>
+    </w:lvl>
+    <w:lvl w:ilvl="5" w:tplc="04090005" w:tentative="1">
+      <w:start w:val="1"/>
+      <w:numFmt w:val="bullet"/>
+      <w:lvlText w:val=""/>
+      <w:lvlJc w:val="left"/>
+      <w:pPr>
+        <w:ind w:left="4320" w:hanging="360"/>
+      </w:pPr>
+      <w:rPr>
+        <w:rFonts w:ascii="Wingdings" w:hAnsi="Wingdings" w:hint="default"/>
+      </w:rPr>
+    </w:lvl>
+    <w:lvl w:ilvl="6" w:tplc="04090001" w:tentative="1">
+      <w:start w:val="1"/>
+      <w:numFmt w:val="bullet"/>
+      <w:lvlText w:val=""/>
+      <w:lvlJc w:val="left"/>
+      <w:pPr>
+        <w:ind w:left="5040" w:hanging="360"/>
+      </w:pPr>
+      <w:rPr>
+        <w:rFonts w:ascii="Symbol" w:hAnsi="Symbol" w:hint="default"/>
+      </w:rPr>
+    </w:lvl>
+    <w:lvl w:ilvl="7" w:tplc="04090003" w:tentative="1">
+      <w:start w:val="1"/>
+      <w:numFmt w:val="bullet"/>
+      <w:lvlText w:val="o"/>
+      <w:lvlJc w:val="left"/>
+      <w:pPr>
+        <w:ind w:left="5760" w:hanging="360"/>
+      </w:pPr>
+      <w:rPr>
+        <w:rFonts w:ascii="Courier New" w:hAnsi="Courier New" w:cs="Courier New" w:hint="default"/>
+      </w:rPr>
+    </w:lvl>
+    <w:lvl w:ilvl="8" w:tplc="04090005" w:tentative="1">
+      <w:start w:val="1"/>
+      <w:numFmt w:val="bullet"/>
+      <w:lvlText w:val=""/>
+      <w:lvlJc w:val="left"/>
+      <w:pPr>
+        <w:ind w:left="6480" w:hanging="360"/>
+      </w:pPr>
+      <w:rPr>
+        <w:rFonts w:ascii="Wingdings" w:hAnsi="Wingdings" w:hint="default"/>
+      </w:rPr>
+    </w:lvl>
+  </w:abstractNum>
+  <w:abstractNum w:abstractNumId="8" w15:restartNumberingAfterBreak="0">
     <w:nsid w:val="587D0D85"/>
     <w:multiLevelType w:val="hybridMultilevel"/>
     <w:tmpl w:val="945C2E76"/>
@@ -3165,7 +4637,7 @@
       </w:pPr>
     </w:lvl>
   </w:abstractNum>
-  <w:abstractNum w:abstractNumId="8" w15:restartNumberingAfterBreak="0">
+  <w:abstractNum w:abstractNumId="9" w15:restartNumberingAfterBreak="0">
     <w:nsid w:val="58E055CE"/>
     <w:multiLevelType w:val="hybridMultilevel"/>
     <w:tmpl w:val="F3662EDE"/>
@@ -3251,7 +4723,7 @@
       </w:pPr>
     </w:lvl>
   </w:abstractNum>
-  <w:abstractNum w:abstractNumId="9" w15:restartNumberingAfterBreak="0">
+  <w:abstractNum w:abstractNumId="10" w15:restartNumberingAfterBreak="0">
     <w:nsid w:val="69367B2D"/>
     <w:multiLevelType w:val="hybridMultilevel"/>
     <w:tmpl w:val="2F7C0EA8"/>
@@ -3340,7 +4812,7 @@
       </w:pPr>
     </w:lvl>
   </w:abstractNum>
-  <w:abstractNum w:abstractNumId="10" w15:restartNumberingAfterBreak="0">
+  <w:abstractNum w:abstractNumId="11" w15:restartNumberingAfterBreak="0">
     <w:nsid w:val="6B8345DA"/>
     <w:multiLevelType w:val="hybridMultilevel"/>
     <w:tmpl w:val="EF182C40"/>
@@ -3457,10 +4929,10 @@
     <w:abstractNumId w:val="1"/>
   </w:num>
   <w:num w:numId="2">
-    <w:abstractNumId w:val="8"/>
+    <w:abstractNumId w:val="9"/>
   </w:num>
   <w:num w:numId="3">
-    <w:abstractNumId w:val="9"/>
+    <w:abstractNumId w:val="10"/>
   </w:num>
   <w:num w:numId="4">
     <w:abstractNumId w:val="4"/>
@@ -3475,34 +4947,37 @@
     <w:abstractNumId w:val="5"/>
   </w:num>
   <w:num w:numId="8">
-    <w:abstractNumId w:val="10"/>
+    <w:abstractNumId w:val="11"/>
   </w:num>
   <w:num w:numId="9">
     <w:abstractNumId w:val="0"/>
   </w:num>
   <w:num w:numId="10">
-    <w:abstractNumId w:val="7"/>
+    <w:abstractNumId w:val="8"/>
   </w:num>
   <w:num w:numId="11">
     <w:abstractNumId w:val="2"/>
+  </w:num>
+  <w:num w:numId="12">
+    <w:abstractNumId w:val="7"/>
   </w:num>
 </w:numbering>
 </file>
 
 <file path=word/styles.xml><?xml version="1.0" encoding="utf-8"?>
-<w:styles xmlns:mc="http://schemas.openxmlformats.org/markup-compatibility/2006" xmlns:r="http://schemas.openxmlformats.org/officeDocument/2006/relationships" xmlns:w="http://schemas.openxmlformats.org/wordprocessingml/2006/main" xmlns:w14="http://schemas.microsoft.com/office/word/2010/wordml" xmlns:w15="http://schemas.microsoft.com/office/word/2012/wordml" xmlns:w16cex="http://schemas.microsoft.com/office/word/2018/wordml/cex" xmlns:w16cid="http://schemas.microsoft.com/office/word/2016/wordml/cid" xmlns:w16="http://schemas.microsoft.com/office/word/2018/wordml" xmlns:w16se="http://schemas.microsoft.com/office/word/2015/wordml/symex" mc:Ignorable="w14 w15 w16se w16cid w16 w16cex">
+<w:styles xmlns:mc="http://schemas.openxmlformats.org/markup-compatibility/2006" xmlns:r="http://schemas.openxmlformats.org/officeDocument/2006/relationships" xmlns:w="http://schemas.openxmlformats.org/wordprocessingml/2006/main" xmlns:w14="http://schemas.microsoft.com/office/word/2010/wordml" xmlns:w15="http://schemas.microsoft.com/office/word/2012/wordml" xmlns:w16se="http://schemas.microsoft.com/office/word/2015/wordml/symex" mc:Ignorable="w14 w15 w16se">
   <w:docDefaults>
     <w:rPrDefault>
       <w:rPr>
         <w:rFonts w:asciiTheme="minorHAnsi" w:eastAsiaTheme="minorHAnsi" w:hAnsiTheme="minorHAnsi" w:cstheme="minorBidi"/>
         <w:sz w:val="24"/>
         <w:szCs w:val="24"/>
-        <w:lang w:val="en-VN" w:eastAsia="en-US" w:bidi="ar-SA"/>
+        <w:lang w:eastAsia="en-US" w:bidi="ar-SA"/>
       </w:rPr>
     </w:rPrDefault>
     <w:pPrDefault/>
   </w:docDefaults>
-  <w:latentStyles w:defLockedState="0" w:defUIPriority="99" w:defSemiHidden="0" w:defUnhideWhenUsed="0" w:defQFormat="0" w:count="376">
+  <w:latentStyles w:defLockedState="0" w:defUIPriority="99" w:defSemiHidden="0" w:defUnhideWhenUsed="0" w:defQFormat="0" w:count="371">
     <w:lsdException w:name="Normal" w:uiPriority="0" w:qFormat="1"/>
     <w:lsdException w:name="heading 1" w:uiPriority="9" w:qFormat="1"/>
     <w:lsdException w:name="heading 2" w:semiHidden="1" w:uiPriority="9" w:unhideWhenUsed="1" w:qFormat="1"/>
@@ -3874,11 +5349,6 @@
     <w:lsdException w:name="List Table 5 Dark Accent 6" w:uiPriority="50"/>
     <w:lsdException w:name="List Table 6 Colorful Accent 6" w:uiPriority="51"/>
     <w:lsdException w:name="List Table 7 Colorful Accent 6" w:uiPriority="52"/>
-    <w:lsdException w:name="Mention" w:semiHidden="1" w:unhideWhenUsed="1"/>
-    <w:lsdException w:name="Smart Hyperlink" w:semiHidden="1" w:unhideWhenUsed="1"/>
-    <w:lsdException w:name="Hashtag" w:semiHidden="1" w:unhideWhenUsed="1"/>
-    <w:lsdException w:name="Unresolved Mention" w:semiHidden="1" w:unhideWhenUsed="1"/>
-    <w:lsdException w:name="Smart Link" w:semiHidden="1" w:unhideWhenUsed="1"/>
   </w:latentStyles>
   <w:style w:type="paragraph" w:default="1" w:styleId="Normal">
     <w:name w:val="Normal"/>

</xml_diff>